<commit_message>
add 01 Halftoning.../...hw1.py/def DBS ; fix hpsnr
</commit_message>
<xml_diff>
--- a/01 Halftoning Algorithm Implementation/doc/m11407509_hw1.docx
+++ b/01 Halftoning Algorithm Implementation/doc/m11407509_hw1.docx
@@ -254,7 +254,7 @@
           <w:noProof/>
         </w:rPr>
         <w:drawing>
-          <wp:inline distT="0" distB="0" distL="0" distR="0" wp14:anchorId="4D6711A1" wp14:editId="2E765875">
+          <wp:inline distT="0" distB="0" distL="0" distR="0" wp14:anchorId="4D6711A1" wp14:editId="11BDE9AA">
             <wp:extent cx="2430780" cy="2416729"/>
             <wp:effectExtent l="0" t="0" r="7620" b="3175"/>
             <wp:docPr id="920682964" name="圖片 16"/>
@@ -407,7 +407,7 @@
           <w:noProof/>
         </w:rPr>
         <w:drawing>
-          <wp:inline distT="0" distB="0" distL="0" distR="0" wp14:anchorId="35EF2378" wp14:editId="2F0358E7">
+          <wp:inline distT="0" distB="0" distL="0" distR="0" wp14:anchorId="35EF2378" wp14:editId="12924DC3">
             <wp:extent cx="2446020" cy="2431880"/>
             <wp:effectExtent l="0" t="0" r="0" b="6985"/>
             <wp:docPr id="1781079582" name="圖片 18"/>
@@ -486,18 +486,18 @@
     <w:p>
       <w:pPr>
         <w:rPr>
-          <w:rFonts w:ascii="Times New Roman" w:hAnsi="Times New Roman" w:cs="Times New Roman" w:hint="eastAsia"/>
+          <w:rFonts w:ascii="Times New Roman" w:hAnsi="Times New Roman" w:cs="Times New Roman"/>
         </w:rPr>
       </w:pPr>
       <w:r>
         <w:rPr>
-          <w:rFonts w:ascii="Times New Roman" w:hAnsi="Times New Roman" w:cs="Times New Roman"/>
+          <w:noProof/>
         </w:rPr>
         <w:drawing>
-          <wp:inline distT="0" distB="0" distL="0" distR="0" wp14:anchorId="64EE70AA" wp14:editId="0772F58F">
-            <wp:extent cx="5274310" cy="554355"/>
-            <wp:effectExtent l="0" t="0" r="2540" b="0"/>
-            <wp:docPr id="2047627717" name="圖片 1"/>
+          <wp:inline distT="0" distB="0" distL="0" distR="0" wp14:anchorId="764F55C7" wp14:editId="1AB0FACD">
+            <wp:extent cx="5274310" cy="1120775"/>
+            <wp:effectExtent l="0" t="0" r="2540" b="3175"/>
+            <wp:docPr id="885793896" name="圖片 1" descr="一張含有 文字, 螢幕擷取畫面, 軟體, 字型 的圖片&#10;&#10;AI 產生的內容可能不正確。"/>
             <wp:cNvGraphicFramePr>
               <a:graphicFrameLocks xmlns:a="http://schemas.openxmlformats.org/drawingml/2006/main" noChangeAspect="1"/>
             </wp:cNvGraphicFramePr>
@@ -505,7 +505,7 @@
               <a:graphicData uri="http://schemas.openxmlformats.org/drawingml/2006/picture">
                 <pic:pic xmlns:pic="http://schemas.openxmlformats.org/drawingml/2006/picture">
                   <pic:nvPicPr>
-                    <pic:cNvPr id="2047627717" name=""/>
+                    <pic:cNvPr id="885793896" name="圖片 1" descr="一張含有 文字, 螢幕擷取畫面, 軟體, 字型 的圖片&#10;&#10;AI 產生的內容可能不正確。"/>
                     <pic:cNvPicPr/>
                   </pic:nvPicPr>
                   <pic:blipFill>
@@ -517,7 +517,7 @@
                   <pic:spPr>
                     <a:xfrm>
                       <a:off x="0" y="0"/>
-                      <a:ext cx="5274310" cy="554355"/>
+                      <a:ext cx="5274310" cy="1120775"/>
                     </a:xfrm>
                     <a:prstGeom prst="rect">
                       <a:avLst/>
@@ -534,46 +534,6 @@
           <w:noProof/>
         </w:rPr>
         <w:t xml:space="preserve"> </w:t>
-      </w:r>
-      <w:r>
-        <w:rPr>
-          <w:rFonts w:ascii="Times New Roman" w:hAnsi="Times New Roman" w:cs="Times New Roman"/>
-        </w:rPr>
-        <w:drawing>
-          <wp:inline distT="0" distB="0" distL="0" distR="0" wp14:anchorId="79621AEE" wp14:editId="5BD7CEC7">
-            <wp:extent cx="5274310" cy="560705"/>
-            <wp:effectExtent l="0" t="0" r="2540" b="0"/>
-            <wp:docPr id="740113523" name="圖片 1"/>
-            <wp:cNvGraphicFramePr>
-              <a:graphicFrameLocks xmlns:a="http://schemas.openxmlformats.org/drawingml/2006/main" noChangeAspect="1"/>
-            </wp:cNvGraphicFramePr>
-            <a:graphic xmlns:a="http://schemas.openxmlformats.org/drawingml/2006/main">
-              <a:graphicData uri="http://schemas.openxmlformats.org/drawingml/2006/picture">
-                <pic:pic xmlns:pic="http://schemas.openxmlformats.org/drawingml/2006/picture">
-                  <pic:nvPicPr>
-                    <pic:cNvPr id="740113523" name=""/>
-                    <pic:cNvPicPr/>
-                  </pic:nvPicPr>
-                  <pic:blipFill>
-                    <a:blip r:embed="rId14"/>
-                    <a:stretch>
-                      <a:fillRect/>
-                    </a:stretch>
-                  </pic:blipFill>
-                  <pic:spPr>
-                    <a:xfrm>
-                      <a:off x="0" y="0"/>
-                      <a:ext cx="5274310" cy="560705"/>
-                    </a:xfrm>
-                    <a:prstGeom prst="rect">
-                      <a:avLst/>
-                    </a:prstGeom>
-                  </pic:spPr>
-                </pic:pic>
-              </a:graphicData>
-            </a:graphic>
-          </wp:inline>
-        </w:drawing>
       </w:r>
     </w:p>
     <w:sectPr>

</xml_diff>